<commit_message>
sum in lable on window_spec
</commit_message>
<xml_diff>
--- a/default.docx
+++ b/default.docx
@@ -1811,8 +1811,6 @@
               </w:rPr>
               <w:t>su</w:t>
             </w:r>
-            <w:bookmarkStart w:id="0" w:name="_GoBack"/>
-            <w:bookmarkEnd w:id="0"/>
             <w:r>
               <w:rPr>
                 <w:sz w:val="22"/>
@@ -2015,7 +2013,16 @@
           <w:szCs w:val="22"/>
           <w:lang w:val="en-US"/>
         </w:rPr>
-        <w:t>summnds</w:t>
+        <w:t>su</w:t>
+      </w:r>
+      <w:r>
+        <w:rPr>
+          <w:b/>
+          <w:sz w:val="22"/>
+          <w:szCs w:val="22"/>
+          <w:lang w:val="en-US"/>
+        </w:rPr>
+        <w:t>nds</w:t>
       </w:r>
       <w:proofErr w:type="spellEnd"/>
       <w:r>
@@ -2088,7 +2095,17 @@
         </w:rPr>
         <w:t>pnds</w:t>
       </w:r>
+      <w:bookmarkStart w:id="0" w:name="_GoBack"/>
+      <w:bookmarkEnd w:id="0"/>
       <w:proofErr w:type="spellEnd"/>
+      <w:r>
+        <w:rPr>
+          <w:b/>
+          <w:sz w:val="22"/>
+          <w:szCs w:val="22"/>
+        </w:rPr>
+        <w:t>%</w:t>
+      </w:r>
       <w:r>
         <w:rPr>
           <w:b/>
@@ -4149,7 +4166,7 @@
 </file>
 
 <file path=customXml/itemProps1.xml><?xml version="1.0" encoding="utf-8"?>
-<ds:datastoreItem xmlns:ds="http://schemas.openxmlformats.org/officeDocument/2006/customXml" ds:itemID="{993EE8D8-EC77-4AAE-8232-83FEACBB9F96}">
+<ds:datastoreItem xmlns:ds="http://schemas.openxmlformats.org/officeDocument/2006/customXml" ds:itemID="{18D4FFCD-C581-4971-A5CB-FDA1960EC948}">
   <ds:schemaRefs>
     <ds:schemaRef ds:uri="http://schemas.openxmlformats.org/officeDocument/2006/bibliography"/>
   </ds:schemaRefs>

</xml_diff>